<commit_message>
completed the script comparing stability with durability, SFI, and fsi; completed the editing of Chapter 1
</commit_message>
<xml_diff>
--- a/scriptForComparingStabilityWithDurabilityAndFragility.docx
+++ b/scriptForComparingStabilityWithDurabilityAndFragility.docx
@@ -653,7 +653,7 @@
         <w:rPr>
           <w:rStyle w:val="VerbatimChar"/>
         </w:rPr>
-        <w:t xml:space="preserve">## 'data.frame':    1689 obs. of  4 variables:</w:t>
+        <w:t xml:space="preserve">## 'data.frame':    1665 obs. of  4 variables:</w:t>
       </w:r>
       <w:r>
         <w:br w:type="textWrapping"/>
@@ -6866,40 +6866,303 @@
     </w:p>
     <w:p>
       <w:pPr>
+        <w:pStyle w:val="BodyText"/>
+      </w:pPr>
+      <w:r>
+        <w:t xml:space="preserve">Scaterplot of stability against durability:</w:t>
+      </w:r>
+    </w:p>
+    <w:p>
+      <w:pPr>
         <w:pStyle w:val="SourceCode"/>
       </w:pPr>
       <w:r>
         <w:rPr>
-          <w:rStyle w:val="CommentTok"/>
-        </w:rPr>
-        <w:t xml:space="preserve"># Plot with Hmisc</w:t>
-      </w:r>
-      <w:r>
-        <w:br w:type="textWrapping"/>
-      </w:r>
-      <w:r>
-        <w:rPr>
-          <w:rStyle w:val="KeywordTok"/>
-        </w:rPr>
-        <w:t xml:space="preserve">pairs.panels</w:t>
-      </w:r>
-      <w:r>
-        <w:rPr>
-          <w:rStyle w:val="NormalTok"/>
-        </w:rPr>
-        <w:t xml:space="preserve">(stabilityDurabilitySFIfsiScores, </w:t>
+          <w:rStyle w:val="KeywordTok"/>
+        </w:rPr>
+        <w:t xml:space="preserve">ggplot</w:t>
+      </w:r>
+      <w:r>
+        <w:rPr>
+          <w:rStyle w:val="NormalTok"/>
+        </w:rPr>
+        <w:t xml:space="preserve">(stabilityDurabilitySFIfsi, </w:t>
+      </w:r>
+      <w:r>
+        <w:rPr>
+          <w:rStyle w:val="KeywordTok"/>
+        </w:rPr>
+        <w:t xml:space="preserve">aes</w:t>
+      </w:r>
+      <w:r>
+        <w:rPr>
+          <w:rStyle w:val="NormalTok"/>
+        </w:rPr>
+        <w:t xml:space="preserve">(</w:t>
       </w:r>
       <w:r>
         <w:rPr>
           <w:rStyle w:val="DataTypeTok"/>
         </w:rPr>
-        <w:t xml:space="preserve">scale=</w:t>
-      </w:r>
-      <w:r>
-        <w:rPr>
-          <w:rStyle w:val="OtherTok"/>
-        </w:rPr>
-        <w:t xml:space="preserve">TRUE</w:t>
+        <w:t xml:space="preserve">x =</w:t>
+      </w:r>
+      <w:r>
+        <w:rPr>
+          <w:rStyle w:val="NormalTok"/>
+        </w:rPr>
+        <w:t xml:space="preserve"> durability, </w:t>
+      </w:r>
+      <w:r>
+        <w:rPr>
+          <w:rStyle w:val="DataTypeTok"/>
+        </w:rPr>
+        <w:t xml:space="preserve">y =</w:t>
+      </w:r>
+      <w:r>
+        <w:rPr>
+          <w:rStyle w:val="NormalTok"/>
+        </w:rPr>
+        <w:t xml:space="preserve"> stability)) </w:t>
+      </w:r>
+      <w:r>
+        <w:rPr>
+          <w:rStyle w:val="OperatorTok"/>
+        </w:rPr>
+        <w:t xml:space="preserve">+</w:t>
+      </w:r>
+      <w:r>
+        <w:br w:type="textWrapping"/>
+      </w:r>
+      <w:r>
+        <w:rPr>
+          <w:rStyle w:val="StringTok"/>
+        </w:rPr>
+        <w:t xml:space="preserve">  </w:t>
+      </w:r>
+      <w:r>
+        <w:rPr>
+          <w:rStyle w:val="KeywordTok"/>
+        </w:rPr>
+        <w:t xml:space="preserve">geom_point</w:t>
+      </w:r>
+      <w:r>
+        <w:rPr>
+          <w:rStyle w:val="NormalTok"/>
+        </w:rPr>
+        <w:t xml:space="preserve">() </w:t>
+      </w:r>
+      <w:r>
+        <w:rPr>
+          <w:rStyle w:val="OperatorTok"/>
+        </w:rPr>
+        <w:t xml:space="preserve">+</w:t>
+      </w:r>
+      <w:r>
+        <w:rPr>
+          <w:rStyle w:val="StringTok"/>
+        </w:rPr>
+        <w:t xml:space="preserve"> </w:t>
+      </w:r>
+      <w:r>
+        <w:rPr>
+          <w:rStyle w:val="KeywordTok"/>
+        </w:rPr>
+        <w:t xml:space="preserve">geom_hline</w:t>
+      </w:r>
+      <w:r>
+        <w:rPr>
+          <w:rStyle w:val="NormalTok"/>
+        </w:rPr>
+        <w:t xml:space="preserve">(</w:t>
+      </w:r>
+      <w:r>
+        <w:rPr>
+          <w:rStyle w:val="DataTypeTok"/>
+        </w:rPr>
+        <w:t xml:space="preserve">yintercept=</w:t>
+      </w:r>
+      <w:r>
+        <w:rPr>
+          <w:rStyle w:val="DecValTok"/>
+        </w:rPr>
+        <w:t xml:space="preserve">0</w:t>
+      </w:r>
+      <w:r>
+        <w:rPr>
+          <w:rStyle w:val="NormalTok"/>
+        </w:rPr>
+        <w:t xml:space="preserve">, </w:t>
+      </w:r>
+      <w:r>
+        <w:rPr>
+          <w:rStyle w:val="DataTypeTok"/>
+        </w:rPr>
+        <w:t xml:space="preserve">color =</w:t>
+      </w:r>
+      <w:r>
+        <w:rPr>
+          <w:rStyle w:val="NormalTok"/>
+        </w:rPr>
+        <w:t xml:space="preserve"> </w:t>
+      </w:r>
+      <w:r>
+        <w:rPr>
+          <w:rStyle w:val="StringTok"/>
+        </w:rPr>
+        <w:t xml:space="preserve">"red"</w:t>
+      </w:r>
+      <w:r>
+        <w:rPr>
+          <w:rStyle w:val="NormalTok"/>
+        </w:rPr>
+        <w:t xml:space="preserve">, </w:t>
+      </w:r>
+      <w:r>
+        <w:rPr>
+          <w:rStyle w:val="DataTypeTok"/>
+        </w:rPr>
+        <w:t xml:space="preserve">size=</w:t>
+      </w:r>
+      <w:r>
+        <w:rPr>
+          <w:rStyle w:val="FloatTok"/>
+        </w:rPr>
+        <w:t xml:space="preserve">1.5</w:t>
+      </w:r>
+      <w:r>
+        <w:rPr>
+          <w:rStyle w:val="NormalTok"/>
+        </w:rPr>
+        <w:t xml:space="preserve">) </w:t>
+      </w:r>
+      <w:r>
+        <w:rPr>
+          <w:rStyle w:val="OperatorTok"/>
+        </w:rPr>
+        <w:t xml:space="preserve">+</w:t>
+      </w:r>
+      <w:r>
+        <w:br w:type="textWrapping"/>
+      </w:r>
+      <w:r>
+        <w:rPr>
+          <w:rStyle w:val="StringTok"/>
+        </w:rPr>
+        <w:t xml:space="preserve">  </w:t>
+      </w:r>
+      <w:r>
+        <w:rPr>
+          <w:rStyle w:val="KeywordTok"/>
+        </w:rPr>
+        <w:t xml:space="preserve">geom_smooth</w:t>
+      </w:r>
+      <w:r>
+        <w:rPr>
+          <w:rStyle w:val="NormalTok"/>
+        </w:rPr>
+        <w:t xml:space="preserve">() </w:t>
+      </w:r>
+      <w:r>
+        <w:rPr>
+          <w:rStyle w:val="OperatorTok"/>
+        </w:rPr>
+        <w:t xml:space="preserve">+</w:t>
+      </w:r>
+      <w:r>
+        <w:rPr>
+          <w:rStyle w:val="StringTok"/>
+        </w:rPr>
+        <w:t xml:space="preserve"> </w:t>
+      </w:r>
+      <w:r>
+        <w:rPr>
+          <w:rStyle w:val="KeywordTok"/>
+        </w:rPr>
+        <w:t xml:space="preserve">geom_vline</w:t>
+      </w:r>
+      <w:r>
+        <w:rPr>
+          <w:rStyle w:val="NormalTok"/>
+        </w:rPr>
+        <w:t xml:space="preserve">(</w:t>
+      </w:r>
+      <w:r>
+        <w:rPr>
+          <w:rStyle w:val="DataTypeTok"/>
+        </w:rPr>
+        <w:t xml:space="preserve">xintercept =</w:t>
+      </w:r>
+      <w:r>
+        <w:rPr>
+          <w:rStyle w:val="NormalTok"/>
+        </w:rPr>
+        <w:t xml:space="preserve"> </w:t>
+      </w:r>
+      <w:r>
+        <w:rPr>
+          <w:rStyle w:val="DecValTok"/>
+        </w:rPr>
+        <w:t xml:space="preserve">95</w:t>
+      </w:r>
+      <w:r>
+        <w:rPr>
+          <w:rStyle w:val="NormalTok"/>
+        </w:rPr>
+        <w:t xml:space="preserve">, </w:t>
+      </w:r>
+      <w:r>
+        <w:rPr>
+          <w:rStyle w:val="DataTypeTok"/>
+        </w:rPr>
+        <w:t xml:space="preserve">linetype=</w:t>
+      </w:r>
+      <w:r>
+        <w:rPr>
+          <w:rStyle w:val="StringTok"/>
+        </w:rPr>
+        <w:t xml:space="preserve">"dotted"</w:t>
+      </w:r>
+      <w:r>
+        <w:rPr>
+          <w:rStyle w:val="NormalTok"/>
+        </w:rPr>
+        <w:t xml:space="preserve">, </w:t>
+      </w:r>
+      <w:r>
+        <w:rPr>
+          <w:rStyle w:val="DataTypeTok"/>
+        </w:rPr>
+        <w:t xml:space="preserve">color =</w:t>
+      </w:r>
+      <w:r>
+        <w:rPr>
+          <w:rStyle w:val="NormalTok"/>
+        </w:rPr>
+        <w:t xml:space="preserve"> </w:t>
+      </w:r>
+      <w:r>
+        <w:rPr>
+          <w:rStyle w:val="StringTok"/>
+        </w:rPr>
+        <w:t xml:space="preserve">"blue"</w:t>
+      </w:r>
+      <w:r>
+        <w:rPr>
+          <w:rStyle w:val="NormalTok"/>
+        </w:rPr>
+        <w:t xml:space="preserve">, </w:t>
+      </w:r>
+      <w:r>
+        <w:rPr>
+          <w:rStyle w:val="DataTypeTok"/>
+        </w:rPr>
+        <w:t xml:space="preserve">size=</w:t>
+      </w:r>
+      <w:r>
+        <w:rPr>
+          <w:rStyle w:val="DecValTok"/>
+        </w:rPr>
+        <w:t xml:space="preserve">1</w:t>
       </w:r>
       <w:r>
         <w:rPr>
@@ -6922,13 +7185,832 @@
               <a:graphicData uri="http://schemas.openxmlformats.org/drawingml/2006/picture">
                 <pic:pic>
                   <pic:nvPicPr>
-                    <pic:cNvPr descr="scriptForComparingStabilityWithDurabilityAndFragility_files/figure-docx/correlation%20plots-2.png" id="0" name="Picture"/>
+                    <pic:cNvPr descr="scriptForComparingStabilityWithDurabilityAndFragility_files/figure-docx/Fig.%20stability%20against%20durability-1.png" id="0" name="Picture"/>
                     <pic:cNvPicPr>
                       <a:picLocks noChangeArrowheads="1" noChangeAspect="1"/>
                     </pic:cNvPicPr>
                   </pic:nvPicPr>
                   <pic:blipFill>
                     <a:blip r:embed="rId25"/>
+                    <a:stretch>
+                      <a:fillRect/>
+                    </a:stretch>
+                  </pic:blipFill>
+                  <pic:spPr bwMode="auto">
+                    <a:xfrm>
+                      <a:off x="0" y="0"/>
+                      <a:ext cx="4620126" cy="3696101"/>
+                    </a:xfrm>
+                    <a:prstGeom prst="rect">
+                      <a:avLst/>
+                    </a:prstGeom>
+                    <a:noFill/>
+                    <a:ln w="9525">
+                      <a:noFill/>
+                      <a:headEnd/>
+                      <a:tailEnd/>
+                    </a:ln>
+                  </pic:spPr>
+                </pic:pic>
+              </a:graphicData>
+            </a:graphic>
+          </wp:inline>
+        </w:drawing>
+      </w:r>
+    </w:p>
+    <w:p>
+      <w:pPr>
+        <w:pStyle w:val="BodyText"/>
+      </w:pPr>
+      <w:r>
+        <w:t xml:space="preserve">Scaterplot of stability against SFI:</w:t>
+      </w:r>
+    </w:p>
+    <w:p>
+      <w:pPr>
+        <w:pStyle w:val="SourceCode"/>
+      </w:pPr>
+      <w:r>
+        <w:rPr>
+          <w:rStyle w:val="KeywordTok"/>
+        </w:rPr>
+        <w:t xml:space="preserve">ggplot</w:t>
+      </w:r>
+      <w:r>
+        <w:rPr>
+          <w:rStyle w:val="NormalTok"/>
+        </w:rPr>
+        <w:t xml:space="preserve">(stabilityDurabilitySFIfsi, </w:t>
+      </w:r>
+      <w:r>
+        <w:rPr>
+          <w:rStyle w:val="KeywordTok"/>
+        </w:rPr>
+        <w:t xml:space="preserve">aes</w:t>
+      </w:r>
+      <w:r>
+        <w:rPr>
+          <w:rStyle w:val="NormalTok"/>
+        </w:rPr>
+        <w:t xml:space="preserve">(</w:t>
+      </w:r>
+      <w:r>
+        <w:rPr>
+          <w:rStyle w:val="DataTypeTok"/>
+        </w:rPr>
+        <w:t xml:space="preserve">x =</w:t>
+      </w:r>
+      <w:r>
+        <w:rPr>
+          <w:rStyle w:val="NormalTok"/>
+        </w:rPr>
+        <w:t xml:space="preserve"> SFI, </w:t>
+      </w:r>
+      <w:r>
+        <w:rPr>
+          <w:rStyle w:val="DataTypeTok"/>
+        </w:rPr>
+        <w:t xml:space="preserve">y =</w:t>
+      </w:r>
+      <w:r>
+        <w:rPr>
+          <w:rStyle w:val="NormalTok"/>
+        </w:rPr>
+        <w:t xml:space="preserve"> stability)) </w:t>
+      </w:r>
+      <w:r>
+        <w:rPr>
+          <w:rStyle w:val="OperatorTok"/>
+        </w:rPr>
+        <w:t xml:space="preserve">+</w:t>
+      </w:r>
+      <w:r>
+        <w:br w:type="textWrapping"/>
+      </w:r>
+      <w:r>
+        <w:rPr>
+          <w:rStyle w:val="StringTok"/>
+        </w:rPr>
+        <w:t xml:space="preserve">  </w:t>
+      </w:r>
+      <w:r>
+        <w:rPr>
+          <w:rStyle w:val="KeywordTok"/>
+        </w:rPr>
+        <w:t xml:space="preserve">geom_point</w:t>
+      </w:r>
+      <w:r>
+        <w:rPr>
+          <w:rStyle w:val="NormalTok"/>
+        </w:rPr>
+        <w:t xml:space="preserve">() </w:t>
+      </w:r>
+      <w:r>
+        <w:rPr>
+          <w:rStyle w:val="OperatorTok"/>
+        </w:rPr>
+        <w:t xml:space="preserve">+</w:t>
+      </w:r>
+      <w:r>
+        <w:rPr>
+          <w:rStyle w:val="StringTok"/>
+        </w:rPr>
+        <w:t xml:space="preserve"> </w:t>
+      </w:r>
+      <w:r>
+        <w:rPr>
+          <w:rStyle w:val="KeywordTok"/>
+        </w:rPr>
+        <w:t xml:space="preserve">geom_hline</w:t>
+      </w:r>
+      <w:r>
+        <w:rPr>
+          <w:rStyle w:val="NormalTok"/>
+        </w:rPr>
+        <w:t xml:space="preserve">(</w:t>
+      </w:r>
+      <w:r>
+        <w:rPr>
+          <w:rStyle w:val="DataTypeTok"/>
+        </w:rPr>
+        <w:t xml:space="preserve">yintercept=</w:t>
+      </w:r>
+      <w:r>
+        <w:rPr>
+          <w:rStyle w:val="DecValTok"/>
+        </w:rPr>
+        <w:t xml:space="preserve">0</w:t>
+      </w:r>
+      <w:r>
+        <w:rPr>
+          <w:rStyle w:val="NormalTok"/>
+        </w:rPr>
+        <w:t xml:space="preserve">, </w:t>
+      </w:r>
+      <w:r>
+        <w:rPr>
+          <w:rStyle w:val="DataTypeTok"/>
+        </w:rPr>
+        <w:t xml:space="preserve">color =</w:t>
+      </w:r>
+      <w:r>
+        <w:rPr>
+          <w:rStyle w:val="NormalTok"/>
+        </w:rPr>
+        <w:t xml:space="preserve"> </w:t>
+      </w:r>
+      <w:r>
+        <w:rPr>
+          <w:rStyle w:val="StringTok"/>
+        </w:rPr>
+        <w:t xml:space="preserve">"red"</w:t>
+      </w:r>
+      <w:r>
+        <w:rPr>
+          <w:rStyle w:val="NormalTok"/>
+        </w:rPr>
+        <w:t xml:space="preserve">, </w:t>
+      </w:r>
+      <w:r>
+        <w:rPr>
+          <w:rStyle w:val="DataTypeTok"/>
+        </w:rPr>
+        <w:t xml:space="preserve">size=</w:t>
+      </w:r>
+      <w:r>
+        <w:rPr>
+          <w:rStyle w:val="FloatTok"/>
+        </w:rPr>
+        <w:t xml:space="preserve">1.5</w:t>
+      </w:r>
+      <w:r>
+        <w:rPr>
+          <w:rStyle w:val="NormalTok"/>
+        </w:rPr>
+        <w:t xml:space="preserve">) </w:t>
+      </w:r>
+      <w:r>
+        <w:rPr>
+          <w:rStyle w:val="OperatorTok"/>
+        </w:rPr>
+        <w:t xml:space="preserve">+</w:t>
+      </w:r>
+      <w:r>
+        <w:br w:type="textWrapping"/>
+      </w:r>
+      <w:r>
+        <w:rPr>
+          <w:rStyle w:val="StringTok"/>
+        </w:rPr>
+        <w:t xml:space="preserve">  </w:t>
+      </w:r>
+      <w:r>
+        <w:rPr>
+          <w:rStyle w:val="KeywordTok"/>
+        </w:rPr>
+        <w:t xml:space="preserve">geom_smooth</w:t>
+      </w:r>
+      <w:r>
+        <w:rPr>
+          <w:rStyle w:val="NormalTok"/>
+        </w:rPr>
+        <w:t xml:space="preserve">() </w:t>
+      </w:r>
+      <w:r>
+        <w:rPr>
+          <w:rStyle w:val="OperatorTok"/>
+        </w:rPr>
+        <w:t xml:space="preserve">+</w:t>
+      </w:r>
+      <w:r>
+        <w:rPr>
+          <w:rStyle w:val="StringTok"/>
+        </w:rPr>
+        <w:t xml:space="preserve"> </w:t>
+      </w:r>
+      <w:r>
+        <w:rPr>
+          <w:rStyle w:val="KeywordTok"/>
+        </w:rPr>
+        <w:t xml:space="preserve">geom_vline</w:t>
+      </w:r>
+      <w:r>
+        <w:rPr>
+          <w:rStyle w:val="NormalTok"/>
+        </w:rPr>
+        <w:t xml:space="preserve">(</w:t>
+      </w:r>
+      <w:r>
+        <w:rPr>
+          <w:rStyle w:val="DataTypeTok"/>
+        </w:rPr>
+        <w:t xml:space="preserve">xintercept =</w:t>
+      </w:r>
+      <w:r>
+        <w:rPr>
+          <w:rStyle w:val="NormalTok"/>
+        </w:rPr>
+        <w:t xml:space="preserve"> </w:t>
+      </w:r>
+      <w:r>
+        <w:rPr>
+          <w:rStyle w:val="FloatTok"/>
+        </w:rPr>
+        <w:t xml:space="preserve">16.5</w:t>
+      </w:r>
+      <w:r>
+        <w:rPr>
+          <w:rStyle w:val="NormalTok"/>
+        </w:rPr>
+        <w:t xml:space="preserve">, </w:t>
+      </w:r>
+      <w:r>
+        <w:rPr>
+          <w:rStyle w:val="DataTypeTok"/>
+        </w:rPr>
+        <w:t xml:space="preserve">linetype=</w:t>
+      </w:r>
+      <w:r>
+        <w:rPr>
+          <w:rStyle w:val="StringTok"/>
+        </w:rPr>
+        <w:t xml:space="preserve">"dotted"</w:t>
+      </w:r>
+      <w:r>
+        <w:rPr>
+          <w:rStyle w:val="NormalTok"/>
+        </w:rPr>
+        <w:t xml:space="preserve">, </w:t>
+      </w:r>
+      <w:r>
+        <w:rPr>
+          <w:rStyle w:val="DataTypeTok"/>
+        </w:rPr>
+        <w:t xml:space="preserve">color =</w:t>
+      </w:r>
+      <w:r>
+        <w:rPr>
+          <w:rStyle w:val="NormalTok"/>
+        </w:rPr>
+        <w:t xml:space="preserve"> </w:t>
+      </w:r>
+      <w:r>
+        <w:rPr>
+          <w:rStyle w:val="StringTok"/>
+        </w:rPr>
+        <w:t xml:space="preserve">"blue"</w:t>
+      </w:r>
+      <w:r>
+        <w:rPr>
+          <w:rStyle w:val="NormalTok"/>
+        </w:rPr>
+        <w:t xml:space="preserve">, </w:t>
+      </w:r>
+      <w:r>
+        <w:rPr>
+          <w:rStyle w:val="DataTypeTok"/>
+        </w:rPr>
+        <w:t xml:space="preserve">size=</w:t>
+      </w:r>
+      <w:r>
+        <w:rPr>
+          <w:rStyle w:val="DecValTok"/>
+        </w:rPr>
+        <w:t xml:space="preserve">1</w:t>
+      </w:r>
+      <w:r>
+        <w:rPr>
+          <w:rStyle w:val="NormalTok"/>
+        </w:rPr>
+        <w:t xml:space="preserve">)</w:t>
+      </w:r>
+    </w:p>
+    <w:p>
+      <w:pPr>
+        <w:pStyle w:val="FirstParagraph"/>
+      </w:pPr>
+      <w:r>
+        <w:drawing>
+          <wp:inline>
+            <wp:extent cx="4620126" cy="3696101"/>
+            <wp:effectExtent b="0" l="0" r="0" t="0"/>
+            <wp:docPr descr="" title="" id="1" name="Picture"/>
+            <a:graphic>
+              <a:graphicData uri="http://schemas.openxmlformats.org/drawingml/2006/picture">
+                <pic:pic>
+                  <pic:nvPicPr>
+                    <pic:cNvPr descr="scriptForComparingStabilityWithDurabilityAndFragility_files/figure-docx/Fig.%20stability%20against%20SFI-1.png" id="0" name="Picture"/>
+                    <pic:cNvPicPr>
+                      <a:picLocks noChangeArrowheads="1" noChangeAspect="1"/>
+                    </pic:cNvPicPr>
+                  </pic:nvPicPr>
+                  <pic:blipFill>
+                    <a:blip r:embed="rId26"/>
+                    <a:stretch>
+                      <a:fillRect/>
+                    </a:stretch>
+                  </pic:blipFill>
+                  <pic:spPr bwMode="auto">
+                    <a:xfrm>
+                      <a:off x="0" y="0"/>
+                      <a:ext cx="4620126" cy="3696101"/>
+                    </a:xfrm>
+                    <a:prstGeom prst="rect">
+                      <a:avLst/>
+                    </a:prstGeom>
+                    <a:noFill/>
+                    <a:ln w="9525">
+                      <a:noFill/>
+                      <a:headEnd/>
+                      <a:tailEnd/>
+                    </a:ln>
+                  </pic:spPr>
+                </pic:pic>
+              </a:graphicData>
+            </a:graphic>
+          </wp:inline>
+        </w:drawing>
+      </w:r>
+    </w:p>
+    <w:p>
+      <w:pPr>
+        <w:pStyle w:val="BodyText"/>
+      </w:pPr>
+      <w:r>
+        <w:t xml:space="preserve">Scaterplot of stability against fsi:</w:t>
+      </w:r>
+    </w:p>
+    <w:p>
+      <w:pPr>
+        <w:pStyle w:val="SourceCode"/>
+      </w:pPr>
+      <w:r>
+        <w:rPr>
+          <w:rStyle w:val="KeywordTok"/>
+        </w:rPr>
+        <w:t xml:space="preserve">ggplot</w:t>
+      </w:r>
+      <w:r>
+        <w:rPr>
+          <w:rStyle w:val="NormalTok"/>
+        </w:rPr>
+        <w:t xml:space="preserve">(stabilityDurabilitySFIfsi, </w:t>
+      </w:r>
+      <w:r>
+        <w:rPr>
+          <w:rStyle w:val="KeywordTok"/>
+        </w:rPr>
+        <w:t xml:space="preserve">aes</w:t>
+      </w:r>
+      <w:r>
+        <w:rPr>
+          <w:rStyle w:val="NormalTok"/>
+        </w:rPr>
+        <w:t xml:space="preserve">(</w:t>
+      </w:r>
+      <w:r>
+        <w:rPr>
+          <w:rStyle w:val="DataTypeTok"/>
+        </w:rPr>
+        <w:t xml:space="preserve">x =</w:t>
+      </w:r>
+      <w:r>
+        <w:rPr>
+          <w:rStyle w:val="NormalTok"/>
+        </w:rPr>
+        <w:t xml:space="preserve"> fsi, </w:t>
+      </w:r>
+      <w:r>
+        <w:rPr>
+          <w:rStyle w:val="DataTypeTok"/>
+        </w:rPr>
+        <w:t xml:space="preserve">y =</w:t>
+      </w:r>
+      <w:r>
+        <w:rPr>
+          <w:rStyle w:val="NormalTok"/>
+        </w:rPr>
+        <w:t xml:space="preserve"> stability)) </w:t>
+      </w:r>
+      <w:r>
+        <w:rPr>
+          <w:rStyle w:val="OperatorTok"/>
+        </w:rPr>
+        <w:t xml:space="preserve">+</w:t>
+      </w:r>
+      <w:r>
+        <w:br w:type="textWrapping"/>
+      </w:r>
+      <w:r>
+        <w:rPr>
+          <w:rStyle w:val="StringTok"/>
+        </w:rPr>
+        <w:t xml:space="preserve">  </w:t>
+      </w:r>
+      <w:r>
+        <w:rPr>
+          <w:rStyle w:val="KeywordTok"/>
+        </w:rPr>
+        <w:t xml:space="preserve">geom_point</w:t>
+      </w:r>
+      <w:r>
+        <w:rPr>
+          <w:rStyle w:val="NormalTok"/>
+        </w:rPr>
+        <w:t xml:space="preserve">() </w:t>
+      </w:r>
+      <w:r>
+        <w:rPr>
+          <w:rStyle w:val="OperatorTok"/>
+        </w:rPr>
+        <w:t xml:space="preserve">+</w:t>
+      </w:r>
+      <w:r>
+        <w:rPr>
+          <w:rStyle w:val="StringTok"/>
+        </w:rPr>
+        <w:t xml:space="preserve"> </w:t>
+      </w:r>
+      <w:r>
+        <w:rPr>
+          <w:rStyle w:val="KeywordTok"/>
+        </w:rPr>
+        <w:t xml:space="preserve">geom_hline</w:t>
+      </w:r>
+      <w:r>
+        <w:rPr>
+          <w:rStyle w:val="NormalTok"/>
+        </w:rPr>
+        <w:t xml:space="preserve">(</w:t>
+      </w:r>
+      <w:r>
+        <w:rPr>
+          <w:rStyle w:val="DataTypeTok"/>
+        </w:rPr>
+        <w:t xml:space="preserve">yintercept=</w:t>
+      </w:r>
+      <w:r>
+        <w:rPr>
+          <w:rStyle w:val="DecValTok"/>
+        </w:rPr>
+        <w:t xml:space="preserve">0</w:t>
+      </w:r>
+      <w:r>
+        <w:rPr>
+          <w:rStyle w:val="NormalTok"/>
+        </w:rPr>
+        <w:t xml:space="preserve">, </w:t>
+      </w:r>
+      <w:r>
+        <w:rPr>
+          <w:rStyle w:val="DataTypeTok"/>
+        </w:rPr>
+        <w:t xml:space="preserve">color =</w:t>
+      </w:r>
+      <w:r>
+        <w:rPr>
+          <w:rStyle w:val="NormalTok"/>
+        </w:rPr>
+        <w:t xml:space="preserve"> </w:t>
+      </w:r>
+      <w:r>
+        <w:rPr>
+          <w:rStyle w:val="StringTok"/>
+        </w:rPr>
+        <w:t xml:space="preserve">"red"</w:t>
+      </w:r>
+      <w:r>
+        <w:rPr>
+          <w:rStyle w:val="NormalTok"/>
+        </w:rPr>
+        <w:t xml:space="preserve">, </w:t>
+      </w:r>
+      <w:r>
+        <w:rPr>
+          <w:rStyle w:val="DataTypeTok"/>
+        </w:rPr>
+        <w:t xml:space="preserve">size=</w:t>
+      </w:r>
+      <w:r>
+        <w:rPr>
+          <w:rStyle w:val="FloatTok"/>
+        </w:rPr>
+        <w:t xml:space="preserve">1.5</w:t>
+      </w:r>
+      <w:r>
+        <w:rPr>
+          <w:rStyle w:val="NormalTok"/>
+        </w:rPr>
+        <w:t xml:space="preserve">) </w:t>
+      </w:r>
+      <w:r>
+        <w:rPr>
+          <w:rStyle w:val="OperatorTok"/>
+        </w:rPr>
+        <w:t xml:space="preserve">+</w:t>
+      </w:r>
+      <w:r>
+        <w:br w:type="textWrapping"/>
+      </w:r>
+      <w:r>
+        <w:rPr>
+          <w:rStyle w:val="StringTok"/>
+        </w:rPr>
+        <w:t xml:space="preserve">  </w:t>
+      </w:r>
+      <w:r>
+        <w:rPr>
+          <w:rStyle w:val="KeywordTok"/>
+        </w:rPr>
+        <w:t xml:space="preserve">geom_smooth</w:t>
+      </w:r>
+      <w:r>
+        <w:rPr>
+          <w:rStyle w:val="NormalTok"/>
+        </w:rPr>
+        <w:t xml:space="preserve">() </w:t>
+      </w:r>
+      <w:r>
+        <w:rPr>
+          <w:rStyle w:val="OperatorTok"/>
+        </w:rPr>
+        <w:t xml:space="preserve">+</w:t>
+      </w:r>
+      <w:r>
+        <w:rPr>
+          <w:rStyle w:val="StringTok"/>
+        </w:rPr>
+        <w:t xml:space="preserve"> </w:t>
+      </w:r>
+      <w:r>
+        <w:rPr>
+          <w:rStyle w:val="KeywordTok"/>
+        </w:rPr>
+        <w:t xml:space="preserve">geom_vline</w:t>
+      </w:r>
+      <w:r>
+        <w:rPr>
+          <w:rStyle w:val="NormalTok"/>
+        </w:rPr>
+        <w:t xml:space="preserve">(</w:t>
+      </w:r>
+      <w:r>
+        <w:rPr>
+          <w:rStyle w:val="DataTypeTok"/>
+        </w:rPr>
+        <w:t xml:space="preserve">xintercept =</w:t>
+      </w:r>
+      <w:r>
+        <w:rPr>
+          <w:rStyle w:val="NormalTok"/>
+        </w:rPr>
+        <w:t xml:space="preserve"> </w:t>
+      </w:r>
+      <w:r>
+        <w:rPr>
+          <w:rStyle w:val="DecValTok"/>
+        </w:rPr>
+        <w:t xml:space="preserve">34</w:t>
+      </w:r>
+      <w:r>
+        <w:rPr>
+          <w:rStyle w:val="NormalTok"/>
+        </w:rPr>
+        <w:t xml:space="preserve">, </w:t>
+      </w:r>
+      <w:r>
+        <w:rPr>
+          <w:rStyle w:val="DataTypeTok"/>
+        </w:rPr>
+        <w:t xml:space="preserve">linetype=</w:t>
+      </w:r>
+      <w:r>
+        <w:rPr>
+          <w:rStyle w:val="StringTok"/>
+        </w:rPr>
+        <w:t xml:space="preserve">"dotted"</w:t>
+      </w:r>
+      <w:r>
+        <w:rPr>
+          <w:rStyle w:val="NormalTok"/>
+        </w:rPr>
+        <w:t xml:space="preserve">, </w:t>
+      </w:r>
+      <w:r>
+        <w:rPr>
+          <w:rStyle w:val="DataTypeTok"/>
+        </w:rPr>
+        <w:t xml:space="preserve">color =</w:t>
+      </w:r>
+      <w:r>
+        <w:rPr>
+          <w:rStyle w:val="NormalTok"/>
+        </w:rPr>
+        <w:t xml:space="preserve"> </w:t>
+      </w:r>
+      <w:r>
+        <w:rPr>
+          <w:rStyle w:val="StringTok"/>
+        </w:rPr>
+        <w:t xml:space="preserve">"blue"</w:t>
+      </w:r>
+      <w:r>
+        <w:rPr>
+          <w:rStyle w:val="NormalTok"/>
+        </w:rPr>
+        <w:t xml:space="preserve">, </w:t>
+      </w:r>
+      <w:r>
+        <w:rPr>
+          <w:rStyle w:val="DataTypeTok"/>
+        </w:rPr>
+        <w:t xml:space="preserve">size=</w:t>
+      </w:r>
+      <w:r>
+        <w:rPr>
+          <w:rStyle w:val="DecValTok"/>
+        </w:rPr>
+        <w:t xml:space="preserve">1</w:t>
+      </w:r>
+      <w:r>
+        <w:rPr>
+          <w:rStyle w:val="NormalTok"/>
+        </w:rPr>
+        <w:t xml:space="preserve">) </w:t>
+      </w:r>
+      <w:r>
+        <w:rPr>
+          <w:rStyle w:val="OperatorTok"/>
+        </w:rPr>
+        <w:t xml:space="preserve">+</w:t>
+      </w:r>
+      <w:r>
+        <w:br w:type="textWrapping"/>
+      </w:r>
+      <w:r>
+        <w:rPr>
+          <w:rStyle w:val="StringTok"/>
+        </w:rPr>
+        <w:t xml:space="preserve">  </w:t>
+      </w:r>
+      <w:r>
+        <w:rPr>
+          <w:rStyle w:val="KeywordTok"/>
+        </w:rPr>
+        <w:t xml:space="preserve">geom_vline</w:t>
+      </w:r>
+      <w:r>
+        <w:rPr>
+          <w:rStyle w:val="NormalTok"/>
+        </w:rPr>
+        <w:t xml:space="preserve">(</w:t>
+      </w:r>
+      <w:r>
+        <w:rPr>
+          <w:rStyle w:val="DataTypeTok"/>
+        </w:rPr>
+        <w:t xml:space="preserve">xintercept =</w:t>
+      </w:r>
+      <w:r>
+        <w:rPr>
+          <w:rStyle w:val="NormalTok"/>
+        </w:rPr>
+        <w:t xml:space="preserve"> </w:t>
+      </w:r>
+      <w:r>
+        <w:rPr>
+          <w:rStyle w:val="DecValTok"/>
+        </w:rPr>
+        <w:t xml:space="preserve">94</w:t>
+      </w:r>
+      <w:r>
+        <w:rPr>
+          <w:rStyle w:val="NormalTok"/>
+        </w:rPr>
+        <w:t xml:space="preserve">, </w:t>
+      </w:r>
+      <w:r>
+        <w:rPr>
+          <w:rStyle w:val="DataTypeTok"/>
+        </w:rPr>
+        <w:t xml:space="preserve">linetype=</w:t>
+      </w:r>
+      <w:r>
+        <w:rPr>
+          <w:rStyle w:val="StringTok"/>
+        </w:rPr>
+        <w:t xml:space="preserve">"dotted"</w:t>
+      </w:r>
+      <w:r>
+        <w:rPr>
+          <w:rStyle w:val="NormalTok"/>
+        </w:rPr>
+        <w:t xml:space="preserve">, </w:t>
+      </w:r>
+      <w:r>
+        <w:rPr>
+          <w:rStyle w:val="DataTypeTok"/>
+        </w:rPr>
+        <w:t xml:space="preserve">color =</w:t>
+      </w:r>
+      <w:r>
+        <w:rPr>
+          <w:rStyle w:val="NormalTok"/>
+        </w:rPr>
+        <w:t xml:space="preserve"> </w:t>
+      </w:r>
+      <w:r>
+        <w:rPr>
+          <w:rStyle w:val="StringTok"/>
+        </w:rPr>
+        <w:t xml:space="preserve">"red"</w:t>
+      </w:r>
+      <w:r>
+        <w:rPr>
+          <w:rStyle w:val="NormalTok"/>
+        </w:rPr>
+        <w:t xml:space="preserve">, </w:t>
+      </w:r>
+      <w:r>
+        <w:rPr>
+          <w:rStyle w:val="DataTypeTok"/>
+        </w:rPr>
+        <w:t xml:space="preserve">size=</w:t>
+      </w:r>
+      <w:r>
+        <w:rPr>
+          <w:rStyle w:val="FloatTok"/>
+        </w:rPr>
+        <w:t xml:space="preserve">1.5</w:t>
+      </w:r>
+      <w:r>
+        <w:rPr>
+          <w:rStyle w:val="NormalTok"/>
+        </w:rPr>
+        <w:t xml:space="preserve">)</w:t>
+      </w:r>
+    </w:p>
+    <w:p>
+      <w:pPr>
+        <w:pStyle w:val="FirstParagraph"/>
+      </w:pPr>
+      <w:r>
+        <w:drawing>
+          <wp:inline>
+            <wp:extent cx="4620126" cy="3696101"/>
+            <wp:effectExtent b="0" l="0" r="0" t="0"/>
+            <wp:docPr descr="" title="" id="1" name="Picture"/>
+            <a:graphic>
+              <a:graphicData uri="http://schemas.openxmlformats.org/drawingml/2006/picture">
+                <pic:pic>
+                  <pic:nvPicPr>
+                    <pic:cNvPr descr="scriptForComparingStabilityWithDurabilityAndFragility_files/figure-docx/Fig.%20stability%20against%20fsi-1.png" id="0" name="Picture"/>
+                    <pic:cNvPicPr>
+                      <a:picLocks noChangeArrowheads="1" noChangeAspect="1"/>
+                    </pic:cNvPicPr>
+                  </pic:nvPicPr>
+                  <pic:blipFill>
+                    <a:blip r:embed="rId27"/>
                     <a:stretch>
                       <a:fillRect/>
                     </a:stretch>
@@ -7063,7 +8145,7 @@
     </w:lvl>
   </w:abstractNum>
   <w:abstractNum w:abstractNumId="990">
-    <w:nsid w:val="66a5fd54"/>
+    <w:nsid w:val="5c09f9d3"/>
     <w:multiLevelType w:val="multilevel"/>
     <w:lvl w:ilvl="0">
       <w:numFmt w:val="bullet"/>

</xml_diff>